<commit_message>
Tone Unnumbered B -> 12
</commit_message>
<xml_diff>
--- a/psalter/Tone Cycle.docx
+++ b/psalter/Tone Cycle.docx
@@ -82,7 +82,7 @@
         <w:tab/>
       </w:r>
       <w:r>
-        <w:t>Tone 8a</w:t>
+        <w:t>Tone 8</w:t>
       </w:r>
     </w:p>
     <w:p>
@@ -121,7 +121,7 @@
         <w:t xml:space="preserve"> 3</w:t>
       </w:r>
       <w:r>
-        <w:t>, unnamed A</w:t>
+        <w:t>, 11</w:t>
       </w:r>
     </w:p>
     <w:p>
@@ -196,7 +196,7 @@
         <w:t>Tone 7</w:t>
       </w:r>
       <w:r>
-        <w:t>, 8a</w:t>
+        <w:t>, 8</w:t>
       </w:r>
     </w:p>
     <w:p>
@@ -238,10 +238,10 @@
         <w:t>2</w:t>
       </w:r>
       <w:r>
-        <w:t>, 6a, 6b, 8b</w:t>
-      </w:r>
-      <w:r>
-        <w:t>, unnamed B</w:t>
+        <w:t>, 6, 9</w:t>
+      </w:r>
+      <w:r>
+        <w:t>, 10, 12</w:t>
       </w:r>
       <w:bookmarkStart w:id="0" w:name="_GoBack"/>
       <w:bookmarkEnd w:id="0"/>

</xml_diff>